<commit_message>
added code for is_weekend column
</commit_message>
<xml_diff>
--- a/A summarization of the data.docx
+++ b/A summarization of the data.docx
@@ -33,19 +33,7 @@
         <w:rPr>
           <w:rFonts w:ascii="Arial" w:hAnsi="Arial" w:cs="Arial"/>
         </w:rPr>
-        <w:t xml:space="preserve">Taking the median values for each feature, we can see that this person’s median daily distance travelled is 3.68 miles per day and the person median climb per day is 7 floors. The total activity adds up to only 16.3 hours, so the person must only be wearing the </w:t>
-      </w:r>
-      <w:r>
-        <w:rPr>
-          <w:rFonts w:ascii="Arial" w:hAnsi="Arial" w:cs="Arial"/>
-        </w:rPr>
-        <w:t>Fitbit</w:t>
-      </w:r>
-      <w:r>
-        <w:rPr>
-          <w:rFonts w:ascii="Arial" w:hAnsi="Arial" w:cs="Arial"/>
-        </w:rPr>
-        <w:t xml:space="preserve"> while awake. That leaves 7.68 hours for sleep if he or she takes it off right before going to sleep and puts it on right after waking up. The person’s median sedentary time is 12.5 hours per day. The majority of activity is the 3.38 hours of active-light activity. </w:t>
+        <w:t xml:space="preserve">Taking the median values for each feature, we can see that this person’s median daily distance travelled is 3.68 miles per day and the person median climb per day is 7 floors. The total activity adds up to only 16.3 hours, so the person must only be wearing the Fitbit while awake. That leaves 7.68 hours for sleep if he or she takes it off right before going to sleep and puts it on right after waking up. The person’s median sedentary time is 12.5 hours per day. The majority of activity is the 3.38 hours of active-light activity. </w:t>
       </w:r>
     </w:p>
     <w:p>
@@ -65,55 +53,33 @@
         <w:rPr>
           <w:rFonts w:ascii="Arial" w:hAnsi="Arial" w:cs="Arial"/>
         </w:rPr>
-        <w:t xml:space="preserve">So likely the person has a desk job, but works out, maybe also walking into and out of work and taking the stairs. </w:t>
-      </w:r>
-      <w:r>
-        <w:rPr>
-          <w:rFonts w:ascii="Arial" w:hAnsi="Arial" w:cs="Arial"/>
-        </w:rPr>
-        <w:t>He or she c</w:t>
-      </w:r>
-      <w:r>
-        <w:rPr>
-          <w:rFonts w:ascii="Arial" w:hAnsi="Arial" w:cs="Arial"/>
-        </w:rPr>
-        <w:t>ould work on the third floor of the building</w:t>
-      </w:r>
-      <w:r>
-        <w:rPr>
-          <w:rFonts w:ascii="Arial" w:hAnsi="Arial" w:cs="Arial"/>
-        </w:rPr>
-        <w:t>, though</w:t>
-      </w:r>
-      <w:r>
-        <w:rPr>
-          <w:rFonts w:ascii="Arial" w:hAnsi="Arial" w:cs="Arial"/>
-        </w:rPr>
-        <w:t xml:space="preserve"> the floor</w:t>
-      </w:r>
-      <w:r>
-        <w:rPr>
-          <w:rFonts w:ascii="Arial" w:hAnsi="Arial" w:cs="Arial"/>
-        </w:rPr>
-        <w:t>s</w:t>
-      </w:r>
-      <w:r>
-        <w:rPr>
-          <w:rFonts w:ascii="Arial" w:hAnsi="Arial" w:cs="Arial"/>
-        </w:rPr>
-        <w:t xml:space="preserve"> climb</w:t>
-      </w:r>
-      <w:r>
-        <w:rPr>
-          <w:rFonts w:ascii="Arial" w:hAnsi="Arial" w:cs="Arial"/>
-        </w:rPr>
-        <w:t>ed</w:t>
-      </w:r>
-      <w:r>
-        <w:rPr>
-          <w:rFonts w:ascii="Arial" w:hAnsi="Arial" w:cs="Arial"/>
-        </w:rPr>
-        <w:t xml:space="preserve"> could be done at the gym or at home. </w:t>
+        <w:t xml:space="preserve">So likely the person has a desk job, but works out, maybe also walking into and out of work and taking the stairs. He or she could work on the third floor of the building, though the floors climbed could be done at the gym or at home. </w:t>
+      </w:r>
+    </w:p>
+    <w:p>
+      <w:pPr>
+        <w:rPr>
+          <w:rFonts w:ascii="Arial" w:hAnsi="Arial" w:cs="Arial"/>
+        </w:rPr>
+      </w:pPr>
+    </w:p>
+    <w:p>
+      <w:pPr>
+        <w:rPr>
+          <w:rFonts w:ascii="Arial" w:hAnsi="Arial" w:cs="Arial"/>
+        </w:rPr>
+      </w:pPr>
+      <w:r>
+        <w:rPr>
+          <w:rFonts w:ascii="Arial" w:hAnsi="Arial" w:cs="Arial"/>
+        </w:rPr>
+        <w:t>It looks like this person had something that happened in the beginning of July that caused him or her to have very low activity.</w:t>
+      </w:r>
+      <w:r>
+        <w:rPr>
+          <w:rFonts w:ascii="Arial" w:hAnsi="Arial" w:cs="Arial"/>
+        </w:rPr>
+        <w:t xml:space="preserve"> But the activity immediately resumed to normal after that.</w:t>
       </w:r>
     </w:p>
     <w:p>
@@ -985,7 +951,6 @@
           <w:sz w:val="24"/>
           <w:szCs w:val="24"/>
         </w:rPr>
-        <w:lastRenderedPageBreak/>
         <w:t>After all that manipulation, we th</w:t>
       </w:r>
       <w:r>
@@ -6046,23 +6011,111 @@
         <w:rPr>
           <w:rFonts w:ascii="Arial" w:hAnsi="Arial" w:cs="Arial"/>
         </w:rPr>
-        <w:t xml:space="preserve"> while awake. That leaves 7.68 hours for sleep if he or she takes it off right before going to sleep and puts it on right after waking up. The person’s median sedentary time is 12.5 hours per day. T</w:t>
-      </w:r>
+        <w:t xml:space="preserve"> while awake. That leaves 7.68 hours for sleep if he or she takes it off right before </w:t>
+      </w:r>
+      <w:r>
+        <w:rPr>
+          <w:rFonts w:ascii="Arial" w:hAnsi="Arial" w:cs="Arial"/>
+        </w:rPr>
+        <w:lastRenderedPageBreak/>
+        <w:t xml:space="preserve">going to sleep and puts it on right after waking up. The person’s median sedentary time is 12.5 hours per day. The majority of activity is the 3.38 hours of active-light activity. So likely the person has a desk job, but works out, maybe also walking into and out of work and taking the stairs. Could work on the third floor of the building or the floor climbs could be done at the gym or at home. </w:t>
+      </w:r>
+    </w:p>
+    <w:p>
+      <w:pPr>
+        <w:rPr>
+          <w:rFonts w:ascii="Arial" w:hAnsi="Arial" w:cs="Arial"/>
+        </w:rPr>
+      </w:pPr>
+    </w:p>
+    <w:p>
+      <w:pPr>
+        <w:rPr>
+          <w:rFonts w:ascii="Arial" w:hAnsi="Arial" w:cs="Arial"/>
+        </w:rPr>
+      </w:pPr>
+    </w:p>
+    <w:p>
+      <w:pPr>
+        <w:rPr>
+          <w:rFonts w:ascii="Arial" w:hAnsi="Arial" w:cs="Arial"/>
+        </w:rPr>
+      </w:pPr>
+      <w:r>
+        <w:rPr>
+          <w:rFonts w:ascii="Arial" w:hAnsi="Arial" w:cs="Arial"/>
+        </w:rPr>
+        <w:drawing>
+          <wp:inline distT="0" distB="0" distL="0" distR="0" wp14:anchorId="37663982" wp14:editId="65BB744A">
+            <wp:extent cx="5943600" cy="2126615"/>
+            <wp:effectExtent l="0" t="0" r="0" b="0"/>
+            <wp:docPr id="1" name="Picture 1"/>
+            <wp:cNvGraphicFramePr>
+              <a:graphicFrameLocks xmlns:a="http://schemas.openxmlformats.org/drawingml/2006/main" noChangeAspect="1"/>
+            </wp:cNvGraphicFramePr>
+            <a:graphic xmlns:a="http://schemas.openxmlformats.org/drawingml/2006/main">
+              <a:graphicData uri="http://schemas.openxmlformats.org/drawingml/2006/picture">
+                <pic:pic xmlns:pic="http://schemas.openxmlformats.org/drawingml/2006/picture">
+                  <pic:nvPicPr>
+                    <pic:cNvPr id="1" name=""/>
+                    <pic:cNvPicPr/>
+                  </pic:nvPicPr>
+                  <pic:blipFill>
+                    <a:blip r:embed="rId4"/>
+                    <a:stretch>
+                      <a:fillRect/>
+                    </a:stretch>
+                  </pic:blipFill>
+                  <pic:spPr>
+                    <a:xfrm>
+                      <a:off x="0" y="0"/>
+                      <a:ext cx="5943600" cy="2126615"/>
+                    </a:xfrm>
+                    <a:prstGeom prst="rect">
+                      <a:avLst/>
+                    </a:prstGeom>
+                  </pic:spPr>
+                </pic:pic>
+              </a:graphicData>
+            </a:graphic>
+          </wp:inline>
+        </w:drawing>
+      </w:r>
+    </w:p>
+    <w:p>
+      <w:pPr>
+        <w:rPr>
+          <w:rFonts w:ascii="Arial" w:hAnsi="Arial" w:cs="Arial"/>
+        </w:rPr>
+      </w:pPr>
+    </w:p>
+    <w:p>
+      <w:pPr>
+        <w:rPr>
+          <w:rFonts w:ascii="Arial" w:hAnsi="Arial" w:cs="Arial"/>
+        </w:rPr>
+      </w:pPr>
+      <w:r>
+        <w:rPr>
+          <w:rFonts w:ascii="Arial" w:hAnsi="Arial" w:cs="Arial"/>
+        </w:rPr>
+        <w:t>It looks like this person had something that happened in the beginning of July that caused him or her to have very low activity.</w:t>
+      </w:r>
+      <w:r>
+        <w:rPr>
+          <w:rFonts w:ascii="Arial" w:hAnsi="Arial" w:cs="Arial"/>
+        </w:rPr>
+        <w:t xml:space="preserve"> But the activity immediately resumed to normal after that.</w:t>
+      </w:r>
+    </w:p>
+    <w:p>
+      <w:pPr>
+        <w:rPr>
+          <w:rFonts w:ascii="Arial" w:hAnsi="Arial" w:cs="Arial"/>
+        </w:rPr>
+      </w:pPr>
       <w:bookmarkStart w:id="0" w:name="_GoBack"/>
       <w:bookmarkEnd w:id="0"/>
-      <w:r>
-        <w:rPr>
-          <w:rFonts w:ascii="Arial" w:hAnsi="Arial" w:cs="Arial"/>
-        </w:rPr>
-        <w:t xml:space="preserve">he majority of activity is the 3.38 hours of active-light activity. So likely the person has a desk job, but works out, maybe also walking into and out of work </w:t>
-      </w:r>
-      <w:r>
-        <w:rPr>
-          <w:rFonts w:ascii="Arial" w:hAnsi="Arial" w:cs="Arial"/>
-        </w:rPr>
-        <w:lastRenderedPageBreak/>
-        <w:t xml:space="preserve">and taking the stairs. Could work on the third floor of the building or the floor climbs could be done at the gym or at home. </w:t>
-      </w:r>
     </w:p>
     <w:sectPr>
       <w:pgSz w:w="12240" w:h="15840"/>
@@ -6556,6 +6609,33 @@
       <w:szCs w:val="20"/>
     </w:rPr>
   </w:style>
+  <w:style w:type="paragraph" w:styleId="BalloonText">
+    <w:name w:val="Balloon Text"/>
+    <w:basedOn w:val="Normal"/>
+    <w:link w:val="BalloonTextChar"/>
+    <w:uiPriority w:val="99"/>
+    <w:semiHidden/>
+    <w:unhideWhenUsed/>
+    <w:rsid w:val="004E21EF"/>
+    <w:rPr>
+      <w:rFonts w:ascii="Times New Roman" w:hAnsi="Times New Roman" w:cs="Times New Roman"/>
+      <w:sz w:val="18"/>
+      <w:szCs w:val="18"/>
+    </w:rPr>
+  </w:style>
+  <w:style w:type="character" w:customStyle="1" w:styleId="BalloonTextChar">
+    <w:name w:val="Balloon Text Char"/>
+    <w:basedOn w:val="DefaultParagraphFont"/>
+    <w:link w:val="BalloonText"/>
+    <w:uiPriority w:val="99"/>
+    <w:semiHidden/>
+    <w:rsid w:val="004E21EF"/>
+    <w:rPr>
+      <w:rFonts w:ascii="Times New Roman" w:hAnsi="Times New Roman" w:cs="Times New Roman"/>
+      <w:sz w:val="18"/>
+      <w:szCs w:val="18"/>
+    </w:rPr>
+  </w:style>
 </w:styles>
 </file>
 

</xml_diff>